<commit_message>
sleuth and zipkin works for all services
</commit_message>
<xml_diff>
--- a/docs/Springboot.docx
+++ b/docs/Springboot.docx
@@ -9,6 +9,7 @@
           <w:b/>
           <w:sz w:val="36"/>
           <w:szCs w:val="36"/>
+          <w:lang w:val="en-US"/>
         </w:rPr>
       </w:pPr>
       <w:r>
@@ -16,17 +17,25 @@
           <w:b/>
           <w:sz w:val="36"/>
           <w:szCs w:val="36"/>
+          <w:lang w:val="en-US"/>
         </w:rPr>
         <w:t>Springboot</w:t>
       </w:r>
     </w:p>
-    <w:p/>
+    <w:p>
+      <w:pPr>
+        <w:rPr>
+          <w:lang w:val="en-US"/>
+        </w:rPr>
+      </w:pPr>
+    </w:p>
     <w:p>
       <w:pPr>
         <w:rPr>
           <w:b/>
           <w:sz w:val="28"/>
           <w:szCs w:val="28"/>
+          <w:lang w:val="en-US"/>
         </w:rPr>
       </w:pPr>
       <w:r>
@@ -34,6 +43,7 @@
           <w:b/>
           <w:sz w:val="28"/>
           <w:szCs w:val="28"/>
+          <w:lang w:val="en-US"/>
         </w:rPr>
         <w:t xml:space="preserve">Configuration Server </w:t>
       </w:r>
@@ -41,90 +51,15 @@
     <w:p>
       <w:pPr>
         <w:rPr>
-          <w:b/>
-          <w:sz w:val="28"/>
-          <w:szCs w:val="28"/>
-        </w:rPr>
-      </w:pPr>
-      <w:r>
-        <w:rPr>
-          <w:b/>
-          <w:sz w:val="28"/>
-          <w:szCs w:val="28"/>
-        </w:rPr>
-        <w:t xml:space="preserve">Springboot </w:t>
-      </w:r>
-      <w:r>
-        <w:rPr>
-          <w:b/>
-          <w:sz w:val="28"/>
-          <w:szCs w:val="28"/>
-        </w:rPr>
-        <w:t>2.3.x</w:t>
-      </w:r>
-    </w:p>
-    <w:p>
-      <w:pPr>
-        <w:rPr>
-          <w:b/>
-          <w:sz w:val="28"/>
-          <w:szCs w:val="28"/>
-          <w:lang w:val="en-US"/>
-        </w:rPr>
-      </w:pPr>
-      <w:r>
-        <w:rPr>
-          <w:b/>
-          <w:sz w:val="28"/>
-          <w:szCs w:val="28"/>
-          <w:lang w:val="en-US"/>
-        </w:rPr>
-        <w:t>Spring cloud version Hoxton.R8 / R9</w:t>
-      </w:r>
-    </w:p>
-    <w:p>
-      <w:pPr>
-        <w:pStyle w:val="Listenabsatz"/>
-        <w:numPr>
-          <w:ilvl w:val="0"/>
-          <w:numId w:val="1"/>
-        </w:numPr>
-        <w:rPr>
-          <w:b/>
-          <w:sz w:val="24"/>
-          <w:szCs w:val="24"/>
-          <w:lang w:val="en-US"/>
-        </w:rPr>
-      </w:pPr>
-      <w:r>
-        <w:rPr>
-          <w:b/>
-          <w:sz w:val="24"/>
-          <w:szCs w:val="24"/>
-          <w:lang w:val="en-US"/>
-        </w:rPr>
-        <w:t>Use discovery eureka</w:t>
-      </w:r>
-    </w:p>
-    <w:p>
-      <w:pPr>
-        <w:rPr>
-          <w:lang w:val="en-US"/>
-        </w:rPr>
-      </w:pPr>
-      <w:r>
-        <w:rPr>
-          <w:lang w:val="en-US"/>
-        </w:rPr>
-        <w:t>In bootstrap-cloud.properties</w:t>
-      </w:r>
-    </w:p>
-    <w:p>
-      <w:pPr>
-        <w:rPr>
-          <w:lang w:val="en-US"/>
-        </w:rPr>
-      </w:pPr>
+          <w:lang w:val="en-US"/>
+        </w:rPr>
+      </w:pPr>
+      <w:r>
+        <w:rPr>
+          <w:lang w:val="en-US"/>
+        </w:rPr>
+        <w:t>In pom.xml of service or in the BOM for all services</w:t>
+      </w:r>
     </w:p>
     <w:p>
       <w:pPr>
@@ -159,251 +94,267 @@
       <w:r>
         <w:rPr>
           <w:rFonts w:ascii="Courier New" w:eastAsia="Times New Roman" w:hAnsi="Courier New" w:cs="Courier New"/>
-          <w:color w:val="CC7832"/>
-          <w:sz w:val="20"/>
-          <w:szCs w:val="20"/>
-          <w:lang w:val="en-US" w:eastAsia="de-DE"/>
-        </w:rPr>
-        <w:t>spring.cloud.config.discovery.enabled</w:t>
-      </w:r>
-      <w:r>
-        <w:rPr>
-          <w:rFonts w:ascii="Courier New" w:eastAsia="Times New Roman" w:hAnsi="Courier New" w:cs="Courier New"/>
-          <w:color w:val="808080"/>
-          <w:sz w:val="20"/>
-          <w:szCs w:val="20"/>
-          <w:lang w:val="en-US" w:eastAsia="de-DE"/>
-        </w:rPr>
-        <w:t>=</w:t>
-      </w:r>
-      <w:r>
-        <w:rPr>
-          <w:rFonts w:ascii="Courier New" w:eastAsia="Times New Roman" w:hAnsi="Courier New" w:cs="Courier New"/>
-          <w:color w:val="E0957B"/>
-          <w:sz w:val="20"/>
-          <w:szCs w:val="20"/>
-          <w:lang w:val="en-US" w:eastAsia="de-DE"/>
-        </w:rPr>
-        <w:t>true</w:t>
-      </w:r>
-      <w:r>
-        <w:rPr>
-          <w:rFonts w:ascii="Courier New" w:eastAsia="Times New Roman" w:hAnsi="Courier New" w:cs="Courier New"/>
-          <w:color w:val="E0957B"/>
+          <w:color w:val="C7A65D"/>
+          <w:sz w:val="20"/>
+          <w:szCs w:val="20"/>
+          <w:lang w:val="en-US" w:eastAsia="de-DE"/>
+        </w:rPr>
+        <w:t>&lt;</w:t>
+      </w:r>
+      <w:proofErr w:type="gramStart"/>
+      <w:r>
+        <w:rPr>
+          <w:rFonts w:ascii="Courier New" w:eastAsia="Times New Roman" w:hAnsi="Courier New" w:cs="Courier New"/>
+          <w:color w:val="C7A65D"/>
+          <w:sz w:val="20"/>
+          <w:szCs w:val="20"/>
+          <w:lang w:val="en-US" w:eastAsia="de-DE"/>
+        </w:rPr>
+        <w:t>dependency</w:t>
+      </w:r>
+      <w:proofErr w:type="gramEnd"/>
+      <w:r>
+        <w:rPr>
+          <w:rFonts w:ascii="Courier New" w:eastAsia="Times New Roman" w:hAnsi="Courier New" w:cs="Courier New"/>
+          <w:color w:val="C7A65D"/>
+          <w:sz w:val="20"/>
+          <w:szCs w:val="20"/>
+          <w:lang w:val="en-US" w:eastAsia="de-DE"/>
+        </w:rPr>
+        <w:t>&gt;</w:t>
+      </w:r>
+      <w:r>
+        <w:rPr>
+          <w:rFonts w:ascii="Courier New" w:eastAsia="Times New Roman" w:hAnsi="Courier New" w:cs="Courier New"/>
+          <w:color w:val="C7A65D"/>
           <w:sz w:val="20"/>
           <w:szCs w:val="20"/>
           <w:lang w:val="en-US" w:eastAsia="de-DE"/>
         </w:rPr>
         <w:br/>
-      </w:r>
-      <w:r>
-        <w:rPr>
-          <w:rFonts w:ascii="Courier New" w:eastAsia="Times New Roman" w:hAnsi="Courier New" w:cs="Courier New"/>
-          <w:color w:val="676773"/>
-          <w:sz w:val="20"/>
-          <w:szCs w:val="20"/>
-          <w:lang w:val="en-US" w:eastAsia="de-DE"/>
-        </w:rPr>
-        <w:t># set default zone in the properties file, without this you can't set it as</w:t>
-      </w:r>
-      <w:r>
-        <w:rPr>
-          <w:rFonts w:ascii="Courier New" w:eastAsia="Times New Roman" w:hAnsi="Courier New" w:cs="Courier New"/>
-          <w:color w:val="676773"/>
+        <w:t xml:space="preserve">    &lt;</w:t>
+      </w:r>
+      <w:proofErr w:type="spellStart"/>
+      <w:r>
+        <w:rPr>
+          <w:rFonts w:ascii="Courier New" w:eastAsia="Times New Roman" w:hAnsi="Courier New" w:cs="Courier New"/>
+          <w:color w:val="C7A65D"/>
+          <w:sz w:val="20"/>
+          <w:szCs w:val="20"/>
+          <w:lang w:val="en-US" w:eastAsia="de-DE"/>
+        </w:rPr>
+        <w:t>groupId</w:t>
+      </w:r>
+      <w:proofErr w:type="spellEnd"/>
+      <w:r>
+        <w:rPr>
+          <w:rFonts w:ascii="Courier New" w:eastAsia="Times New Roman" w:hAnsi="Courier New" w:cs="Courier New"/>
+          <w:color w:val="C7A65D"/>
+          <w:sz w:val="20"/>
+          <w:szCs w:val="20"/>
+          <w:lang w:val="en-US" w:eastAsia="de-DE"/>
+        </w:rPr>
+        <w:t>&gt;</w:t>
+      </w:r>
+      <w:proofErr w:type="spellStart"/>
+      <w:r>
+        <w:rPr>
+          <w:rFonts w:ascii="Courier New" w:eastAsia="Times New Roman" w:hAnsi="Courier New" w:cs="Courier New"/>
+          <w:color w:val="C9C9D1"/>
+          <w:sz w:val="20"/>
+          <w:szCs w:val="20"/>
+          <w:lang w:val="en-US" w:eastAsia="de-DE"/>
+        </w:rPr>
+        <w:t>org.springframework.cloud</w:t>
+      </w:r>
+      <w:proofErr w:type="spellEnd"/>
+      <w:r>
+        <w:rPr>
+          <w:rFonts w:ascii="Courier New" w:eastAsia="Times New Roman" w:hAnsi="Courier New" w:cs="Courier New"/>
+          <w:color w:val="C7A65D"/>
+          <w:sz w:val="20"/>
+          <w:szCs w:val="20"/>
+          <w:lang w:val="en-US" w:eastAsia="de-DE"/>
+        </w:rPr>
+        <w:t>&lt;/</w:t>
+      </w:r>
+      <w:proofErr w:type="spellStart"/>
+      <w:r>
+        <w:rPr>
+          <w:rFonts w:ascii="Courier New" w:eastAsia="Times New Roman" w:hAnsi="Courier New" w:cs="Courier New"/>
+          <w:color w:val="C7A65D"/>
+          <w:sz w:val="20"/>
+          <w:szCs w:val="20"/>
+          <w:lang w:val="en-US" w:eastAsia="de-DE"/>
+        </w:rPr>
+        <w:t>groupId</w:t>
+      </w:r>
+      <w:proofErr w:type="spellEnd"/>
+      <w:r>
+        <w:rPr>
+          <w:rFonts w:ascii="Courier New" w:eastAsia="Times New Roman" w:hAnsi="Courier New" w:cs="Courier New"/>
+          <w:color w:val="C7A65D"/>
+          <w:sz w:val="20"/>
+          <w:szCs w:val="20"/>
+          <w:lang w:val="en-US" w:eastAsia="de-DE"/>
+        </w:rPr>
+        <w:t>&gt;</w:t>
+      </w:r>
+      <w:r>
+        <w:rPr>
+          <w:rFonts w:ascii="Courier New" w:eastAsia="Times New Roman" w:hAnsi="Courier New" w:cs="Courier New"/>
+          <w:color w:val="C7A65D"/>
           <w:sz w:val="20"/>
           <w:szCs w:val="20"/>
           <w:lang w:val="en-US" w:eastAsia="de-DE"/>
         </w:rPr>
         <w:br/>
-        <w:t># environment variable in docker compose EUREKA_CLIENT_SERVICEURL_DEFAULTZONE</w:t>
-      </w:r>
-      <w:r>
-        <w:rPr>
-          <w:rFonts w:ascii="Courier New" w:eastAsia="Times New Roman" w:hAnsi="Courier New" w:cs="Courier New"/>
-          <w:color w:val="676773"/>
+        <w:t xml:space="preserve">    &lt;</w:t>
+      </w:r>
+      <w:proofErr w:type="spellStart"/>
+      <w:r>
+        <w:rPr>
+          <w:rFonts w:ascii="Courier New" w:eastAsia="Times New Roman" w:hAnsi="Courier New" w:cs="Courier New"/>
+          <w:color w:val="C7A65D"/>
+          <w:sz w:val="20"/>
+          <w:szCs w:val="20"/>
+          <w:lang w:val="en-US" w:eastAsia="de-DE"/>
+        </w:rPr>
+        <w:t>artifactId</w:t>
+      </w:r>
+      <w:proofErr w:type="spellEnd"/>
+      <w:r>
+        <w:rPr>
+          <w:rFonts w:ascii="Courier New" w:eastAsia="Times New Roman" w:hAnsi="Courier New" w:cs="Courier New"/>
+          <w:color w:val="C7A65D"/>
+          <w:sz w:val="20"/>
+          <w:szCs w:val="20"/>
+          <w:lang w:val="en-US" w:eastAsia="de-DE"/>
+        </w:rPr>
+        <w:t>&gt;</w:t>
+      </w:r>
+      <w:r>
+        <w:rPr>
+          <w:rFonts w:ascii="Courier New" w:eastAsia="Times New Roman" w:hAnsi="Courier New" w:cs="Courier New"/>
+          <w:color w:val="C9C9D1"/>
+          <w:sz w:val="20"/>
+          <w:szCs w:val="20"/>
+          <w:lang w:val="en-US" w:eastAsia="de-DE"/>
+        </w:rPr>
+        <w:t>spring-cloud-starter-</w:t>
+      </w:r>
+      <w:proofErr w:type="spellStart"/>
+      <w:r>
+        <w:rPr>
+          <w:rFonts w:ascii="Courier New" w:eastAsia="Times New Roman" w:hAnsi="Courier New" w:cs="Courier New"/>
+          <w:color w:val="C9C9D1"/>
+          <w:sz w:val="20"/>
+          <w:szCs w:val="20"/>
+          <w:lang w:val="en-US" w:eastAsia="de-DE"/>
+        </w:rPr>
+        <w:t>config</w:t>
+      </w:r>
+      <w:proofErr w:type="spellEnd"/>
+      <w:r>
+        <w:rPr>
+          <w:rFonts w:ascii="Courier New" w:eastAsia="Times New Roman" w:hAnsi="Courier New" w:cs="Courier New"/>
+          <w:color w:val="C7A65D"/>
+          <w:sz w:val="20"/>
+          <w:szCs w:val="20"/>
+          <w:lang w:val="en-US" w:eastAsia="de-DE"/>
+        </w:rPr>
+        <w:t>&lt;/</w:t>
+      </w:r>
+      <w:proofErr w:type="spellStart"/>
+      <w:r>
+        <w:rPr>
+          <w:rFonts w:ascii="Courier New" w:eastAsia="Times New Roman" w:hAnsi="Courier New" w:cs="Courier New"/>
+          <w:color w:val="C7A65D"/>
+          <w:sz w:val="20"/>
+          <w:szCs w:val="20"/>
+          <w:lang w:val="en-US" w:eastAsia="de-DE"/>
+        </w:rPr>
+        <w:t>artifactId</w:t>
+      </w:r>
+      <w:proofErr w:type="spellEnd"/>
+      <w:r>
+        <w:rPr>
+          <w:rFonts w:ascii="Courier New" w:eastAsia="Times New Roman" w:hAnsi="Courier New" w:cs="Courier New"/>
+          <w:color w:val="C7A65D"/>
+          <w:sz w:val="20"/>
+          <w:szCs w:val="20"/>
+          <w:lang w:val="en-US" w:eastAsia="de-DE"/>
+        </w:rPr>
+        <w:t>&gt;</w:t>
+      </w:r>
+      <w:r>
+        <w:rPr>
+          <w:rFonts w:ascii="Courier New" w:eastAsia="Times New Roman" w:hAnsi="Courier New" w:cs="Courier New"/>
+          <w:color w:val="C7A65D"/>
           <w:sz w:val="20"/>
           <w:szCs w:val="20"/>
           <w:lang w:val="en-US" w:eastAsia="de-DE"/>
         </w:rPr>
         <w:br/>
-      </w:r>
-      <w:r>
-        <w:rPr>
-          <w:rFonts w:ascii="Courier New" w:eastAsia="Times New Roman" w:hAnsi="Courier New" w:cs="Courier New"/>
-          <w:color w:val="CC7832"/>
-          <w:sz w:val="20"/>
-          <w:szCs w:val="20"/>
-          <w:lang w:val="en-US" w:eastAsia="de-DE"/>
-        </w:rPr>
-        <w:t>eureka.client.serviceUrl.defaultZone</w:t>
-      </w:r>
-      <w:r>
-        <w:rPr>
-          <w:rFonts w:ascii="Courier New" w:eastAsia="Times New Roman" w:hAnsi="Courier New" w:cs="Courier New"/>
-          <w:color w:val="808080"/>
-          <w:sz w:val="20"/>
-          <w:szCs w:val="20"/>
-          <w:lang w:val="en-US" w:eastAsia="de-DE"/>
-        </w:rPr>
-        <w:t>=</w:t>
-      </w:r>
-      <w:r>
-        <w:rPr>
-          <w:rFonts w:ascii="Courier New" w:eastAsia="Times New Roman" w:hAnsi="Courier New" w:cs="Courier New"/>
-          <w:color w:val="62A362"/>
-          <w:sz w:val="20"/>
-          <w:szCs w:val="20"/>
-          <w:lang w:val="en-US" w:eastAsia="de-DE"/>
-        </w:rPr>
-        <w:t>http://localhost:8761/eureka</w:t>
-      </w:r>
-      <w:r>
-        <w:rPr>
-          <w:rFonts w:ascii="Courier New" w:eastAsia="Times New Roman" w:hAnsi="Courier New" w:cs="Courier New"/>
-          <w:color w:val="62A362"/>
-          <w:sz w:val="20"/>
-          <w:szCs w:val="20"/>
-          <w:lang w:val="en-US" w:eastAsia="de-DE"/>
-        </w:rPr>
-        <w:br/>
-      </w:r>
-      <w:r>
-        <w:rPr>
-          <w:rFonts w:ascii="Courier New" w:eastAsia="Times New Roman" w:hAnsi="Courier New" w:cs="Courier New"/>
-          <w:color w:val="CC7832"/>
-          <w:sz w:val="20"/>
-          <w:szCs w:val="20"/>
-          <w:lang w:val="en-US" w:eastAsia="de-DE"/>
-        </w:rPr>
-        <w:t>spring.cloud.discovery.enabled</w:t>
-      </w:r>
-      <w:r>
-        <w:rPr>
-          <w:rFonts w:ascii="Courier New" w:eastAsia="Times New Roman" w:hAnsi="Courier New" w:cs="Courier New"/>
-          <w:color w:val="808080"/>
-          <w:sz w:val="20"/>
-          <w:szCs w:val="20"/>
-          <w:lang w:val="en-US" w:eastAsia="de-DE"/>
-        </w:rPr>
-        <w:t>=</w:t>
-      </w:r>
-      <w:r>
-        <w:rPr>
-          <w:rFonts w:ascii="Courier New" w:eastAsia="Times New Roman" w:hAnsi="Courier New" w:cs="Courier New"/>
-          <w:color w:val="E0957B"/>
-          <w:sz w:val="20"/>
-          <w:szCs w:val="20"/>
-          <w:lang w:val="en-US" w:eastAsia="de-DE"/>
-        </w:rPr>
-        <w:t>true</w:t>
-      </w:r>
-      <w:r>
-        <w:rPr>
-          <w:rFonts w:ascii="Courier New" w:eastAsia="Times New Roman" w:hAnsi="Courier New" w:cs="Courier New"/>
-          <w:color w:val="E0957B"/>
-          <w:sz w:val="20"/>
-          <w:szCs w:val="20"/>
-          <w:lang w:val="en-US" w:eastAsia="de-DE"/>
-        </w:rPr>
-        <w:br/>
-      </w:r>
-      <w:r>
-        <w:rPr>
-          <w:rFonts w:ascii="Courier New" w:eastAsia="Times New Roman" w:hAnsi="Courier New" w:cs="Courier New"/>
-          <w:color w:val="CC7832"/>
-          <w:sz w:val="20"/>
-          <w:szCs w:val="20"/>
-          <w:lang w:val="en-US" w:eastAsia="de-DE"/>
-        </w:rPr>
-        <w:t>spring.cloud.config.discovery.service-id</w:t>
-      </w:r>
-      <w:r>
-        <w:rPr>
-          <w:rFonts w:ascii="Courier New" w:eastAsia="Times New Roman" w:hAnsi="Courier New" w:cs="Courier New"/>
-          <w:color w:val="808080"/>
-          <w:sz w:val="20"/>
-          <w:szCs w:val="20"/>
-          <w:lang w:val="en-US" w:eastAsia="de-DE"/>
-        </w:rPr>
-        <w:t>=</w:t>
-      </w:r>
-      <w:r>
-        <w:rPr>
-          <w:rFonts w:ascii="Courier New" w:eastAsia="Times New Roman" w:hAnsi="Courier New" w:cs="Courier New"/>
-          <w:color w:val="62A362"/>
-          <w:sz w:val="20"/>
-          <w:szCs w:val="20"/>
-          <w:lang w:val="en-US" w:eastAsia="de-DE"/>
-        </w:rPr>
-        <w:t>cma-config-server</w:t>
-      </w:r>
-      <w:r>
-        <w:rPr>
-          <w:rFonts w:ascii="Courier New" w:eastAsia="Times New Roman" w:hAnsi="Courier New" w:cs="Courier New"/>
-          <w:color w:val="62A362"/>
-          <w:sz w:val="20"/>
-          <w:szCs w:val="20"/>
-          <w:lang w:val="en-US" w:eastAsia="de-DE"/>
-        </w:rPr>
-        <w:br/>
-      </w:r>
-      <w:r>
-        <w:rPr>
-          <w:rFonts w:ascii="Courier New" w:eastAsia="Times New Roman" w:hAnsi="Courier New" w:cs="Courier New"/>
-          <w:color w:val="CC7832"/>
-          <w:sz w:val="20"/>
-          <w:szCs w:val="20"/>
-          <w:lang w:val="en-US" w:eastAsia="de-DE"/>
-        </w:rPr>
-        <w:t>spring.cloud.config.fail-fast</w:t>
-      </w:r>
-      <w:r>
-        <w:rPr>
-          <w:rFonts w:ascii="Courier New" w:eastAsia="Times New Roman" w:hAnsi="Courier New" w:cs="Courier New"/>
-          <w:color w:val="808080"/>
-          <w:sz w:val="20"/>
-          <w:szCs w:val="20"/>
-          <w:lang w:val="en-US" w:eastAsia="de-DE"/>
-        </w:rPr>
-        <w:t>=</w:t>
-      </w:r>
-      <w:r>
-        <w:rPr>
-          <w:rFonts w:ascii="Courier New" w:eastAsia="Times New Roman" w:hAnsi="Courier New" w:cs="Courier New"/>
-          <w:color w:val="E0957B"/>
-          <w:sz w:val="20"/>
-          <w:szCs w:val="20"/>
-          <w:lang w:val="en-US" w:eastAsia="de-DE"/>
-        </w:rPr>
-        <w:t>true</w:t>
-      </w:r>
-    </w:p>
-    <w:p>
-      <w:pPr>
-        <w:rPr>
-          <w:lang w:val="en-US"/>
-        </w:rPr>
-      </w:pPr>
-    </w:p>
-    <w:p>
-      <w:pPr>
-        <w:rPr>
-          <w:lang w:val="en-US"/>
-        </w:rPr>
-      </w:pPr>
-      <w:r>
-        <w:rPr>
-          <w:lang w:val="en-US"/>
-        </w:rPr>
-        <w:t>set spring.cloud.discovery.serverId={config server app name}</w:t>
-      </w:r>
-    </w:p>
-    <w:p>
-      <w:pPr>
-        <w:rPr>
-          <w:lang w:val="en-US"/>
-        </w:rPr>
-      </w:pPr>
+        <w:t>&lt;/dependency&gt;</w:t>
+      </w:r>
+    </w:p>
+    <w:p>
+      <w:pPr>
+        <w:rPr>
+          <w:b/>
+          <w:sz w:val="28"/>
+          <w:szCs w:val="28"/>
+          <w:lang w:val="en-US"/>
+        </w:rPr>
+      </w:pPr>
+    </w:p>
+    <w:p>
+      <w:pPr>
+        <w:rPr>
+          <w:b/>
+          <w:sz w:val="28"/>
+          <w:szCs w:val="28"/>
+          <w:lang w:val="en-US"/>
+        </w:rPr>
+      </w:pPr>
+      <w:r>
+        <w:rPr>
+          <w:b/>
+          <w:sz w:val="28"/>
+          <w:szCs w:val="28"/>
+          <w:lang w:val="en-US"/>
+        </w:rPr>
+        <w:t xml:space="preserve">Springboot </w:t>
+      </w:r>
+      <w:r>
+        <w:rPr>
+          <w:b/>
+          <w:sz w:val="28"/>
+          <w:szCs w:val="28"/>
+          <w:lang w:val="en-US"/>
+        </w:rPr>
+        <w:t>2.3.x</w:t>
+      </w:r>
+    </w:p>
+    <w:p>
+      <w:pPr>
+        <w:rPr>
+          <w:b/>
+          <w:sz w:val="28"/>
+          <w:szCs w:val="28"/>
+          <w:lang w:val="en-US"/>
+        </w:rPr>
+      </w:pPr>
+      <w:r>
+        <w:rPr>
+          <w:b/>
+          <w:sz w:val="28"/>
+          <w:szCs w:val="28"/>
+          <w:lang w:val="en-US"/>
+        </w:rPr>
+        <w:t>Spring cloud version Hoxton.R8 / R9</w:t>
+      </w:r>
     </w:p>
     <w:p>
       <w:pPr>
@@ -426,50 +377,537 @@
           <w:szCs w:val="24"/>
           <w:lang w:val="en-US"/>
         </w:rPr>
-        <w:t xml:space="preserve">Use config server direct </w:t>
-      </w:r>
-    </w:p>
-    <w:p>
-      <w:pPr>
-        <w:rPr>
-          <w:lang w:val="en-US"/>
-        </w:rPr>
-      </w:pPr>
-      <w:r>
-        <w:rPr>
-          <w:lang w:val="en-US"/>
-        </w:rPr>
-        <w:t>in bootstrap-could.properties</w:t>
-      </w:r>
-    </w:p>
-    <w:p>
-      <w:pPr>
-        <w:rPr>
-          <w:lang w:val="en-US"/>
-        </w:rPr>
-      </w:pPr>
-      <w:r>
-        <w:rPr>
-          <w:lang w:val="en-US"/>
-        </w:rPr>
-        <w:t>spring.cloud.config.uri=http://localhost:8088</w:t>
-      </w:r>
-    </w:p>
-    <w:p>
-      <w:pPr>
-        <w:rPr>
-          <w:lang w:val="en-US"/>
-        </w:rPr>
-      </w:pPr>
-    </w:p>
-    <w:p>
-      <w:pPr>
-        <w:rPr>
-          <w:lang w:val="en-US"/>
-        </w:rPr>
-      </w:pPr>
-      <w:r>
-        <w:rPr>
+        <w:t>Use discovery eureka</w:t>
+      </w:r>
+    </w:p>
+    <w:p>
+      <w:pPr>
+        <w:rPr>
+          <w:lang w:val="en-US"/>
+        </w:rPr>
+      </w:pPr>
+      <w:r>
+        <w:rPr>
+          <w:lang w:val="en-US"/>
+        </w:rPr>
+        <w:t>In bootstrap-</w:t>
+      </w:r>
+      <w:proofErr w:type="spellStart"/>
+      <w:r>
+        <w:rPr>
+          <w:lang w:val="en-US"/>
+        </w:rPr>
+        <w:t>cloud.properties</w:t>
+      </w:r>
+      <w:proofErr w:type="spellEnd"/>
+    </w:p>
+    <w:p>
+      <w:pPr>
+        <w:shd w:val="clear" w:color="auto" w:fill="1D1D26"/>
+        <w:tabs>
+          <w:tab w:val="left" w:pos="916"/>
+          <w:tab w:val="left" w:pos="1832"/>
+          <w:tab w:val="left" w:pos="2748"/>
+          <w:tab w:val="left" w:pos="3664"/>
+          <w:tab w:val="left" w:pos="4580"/>
+          <w:tab w:val="left" w:pos="5496"/>
+          <w:tab w:val="left" w:pos="6412"/>
+          <w:tab w:val="left" w:pos="7328"/>
+          <w:tab w:val="left" w:pos="8244"/>
+          <w:tab w:val="left" w:pos="9160"/>
+          <w:tab w:val="left" w:pos="10076"/>
+          <w:tab w:val="left" w:pos="10992"/>
+          <w:tab w:val="left" w:pos="11908"/>
+          <w:tab w:val="left" w:pos="12824"/>
+          <w:tab w:val="left" w:pos="13740"/>
+          <w:tab w:val="left" w:pos="14656"/>
+        </w:tabs>
+        <w:spacing w:after="0" w:line="240" w:lineRule="auto"/>
+        <w:rPr>
+          <w:rFonts w:ascii="Courier New" w:eastAsia="Times New Roman" w:hAnsi="Courier New" w:cs="Courier New"/>
+          <w:color w:val="C9C9D1"/>
+          <w:sz w:val="20"/>
+          <w:szCs w:val="20"/>
+          <w:lang w:val="en-US" w:eastAsia="de-DE"/>
+        </w:rPr>
+      </w:pPr>
+      <w:proofErr w:type="spellStart"/>
+      <w:r>
+        <w:rPr>
+          <w:rFonts w:ascii="Courier New" w:eastAsia="Times New Roman" w:hAnsi="Courier New" w:cs="Courier New"/>
+          <w:color w:val="CC7832"/>
+          <w:sz w:val="20"/>
+          <w:szCs w:val="20"/>
+          <w:lang w:val="en-US" w:eastAsia="de-DE"/>
+        </w:rPr>
+        <w:t>spring.cloud.config.discovery.enabled</w:t>
+      </w:r>
+      <w:proofErr w:type="spellEnd"/>
+      <w:r>
+        <w:rPr>
+          <w:rFonts w:ascii="Courier New" w:eastAsia="Times New Roman" w:hAnsi="Courier New" w:cs="Courier New"/>
+          <w:color w:val="808080"/>
+          <w:sz w:val="20"/>
+          <w:szCs w:val="20"/>
+          <w:lang w:val="en-US" w:eastAsia="de-DE"/>
+        </w:rPr>
+        <w:t>=</w:t>
+      </w:r>
+      <w:r>
+        <w:rPr>
+          <w:rFonts w:ascii="Courier New" w:eastAsia="Times New Roman" w:hAnsi="Courier New" w:cs="Courier New"/>
+          <w:color w:val="E0957B"/>
+          <w:sz w:val="20"/>
+          <w:szCs w:val="20"/>
+          <w:lang w:val="en-US" w:eastAsia="de-DE"/>
+        </w:rPr>
+        <w:t>true</w:t>
+      </w:r>
+      <w:r>
+        <w:rPr>
+          <w:rFonts w:ascii="Courier New" w:eastAsia="Times New Roman" w:hAnsi="Courier New" w:cs="Courier New"/>
+          <w:color w:val="E0957B"/>
+          <w:sz w:val="20"/>
+          <w:szCs w:val="20"/>
+          <w:lang w:val="en-US" w:eastAsia="de-DE"/>
+        </w:rPr>
+        <w:br/>
+      </w:r>
+      <w:r>
+        <w:rPr>
+          <w:rFonts w:ascii="Courier New" w:eastAsia="Times New Roman" w:hAnsi="Courier New" w:cs="Courier New"/>
+          <w:color w:val="676773"/>
+          <w:sz w:val="20"/>
+          <w:szCs w:val="20"/>
+          <w:lang w:val="en-US" w:eastAsia="de-DE"/>
+        </w:rPr>
+        <w:t># set default zone in the properties file, without this you can't set it as</w:t>
+      </w:r>
+      <w:r>
+        <w:rPr>
+          <w:rFonts w:ascii="Courier New" w:eastAsia="Times New Roman" w:hAnsi="Courier New" w:cs="Courier New"/>
+          <w:color w:val="676773"/>
+          <w:sz w:val="20"/>
+          <w:szCs w:val="20"/>
+          <w:lang w:val="en-US" w:eastAsia="de-DE"/>
+        </w:rPr>
+        <w:br/>
+        <w:t xml:space="preserve"># environment variable in </w:t>
+      </w:r>
+      <w:proofErr w:type="spellStart"/>
+      <w:r>
+        <w:rPr>
+          <w:rFonts w:ascii="Courier New" w:eastAsia="Times New Roman" w:hAnsi="Courier New" w:cs="Courier New"/>
+          <w:color w:val="676773"/>
+          <w:sz w:val="20"/>
+          <w:szCs w:val="20"/>
+          <w:lang w:val="en-US" w:eastAsia="de-DE"/>
+        </w:rPr>
+        <w:t>docker</w:t>
+      </w:r>
+      <w:proofErr w:type="spellEnd"/>
+      <w:r>
+        <w:rPr>
+          <w:rFonts w:ascii="Courier New" w:eastAsia="Times New Roman" w:hAnsi="Courier New" w:cs="Courier New"/>
+          <w:color w:val="676773"/>
+          <w:sz w:val="20"/>
+          <w:szCs w:val="20"/>
+          <w:lang w:val="en-US" w:eastAsia="de-DE"/>
+        </w:rPr>
+        <w:t xml:space="preserve"> compose EUREKA_CLIENT_SERVICEURL_DEFAULTZONE</w:t>
+      </w:r>
+      <w:r>
+        <w:rPr>
+          <w:rFonts w:ascii="Courier New" w:eastAsia="Times New Roman" w:hAnsi="Courier New" w:cs="Courier New"/>
+          <w:color w:val="676773"/>
+          <w:sz w:val="20"/>
+          <w:szCs w:val="20"/>
+          <w:lang w:val="en-US" w:eastAsia="de-DE"/>
+        </w:rPr>
+        <w:br/>
+      </w:r>
+      <w:r>
+        <w:rPr>
+          <w:rFonts w:ascii="Courier New" w:eastAsia="Times New Roman" w:hAnsi="Courier New" w:cs="Courier New"/>
+          <w:color w:val="CC7832"/>
+          <w:sz w:val="20"/>
+          <w:szCs w:val="20"/>
+          <w:lang w:val="en-US" w:eastAsia="de-DE"/>
+        </w:rPr>
+        <w:t>eureka.client.serviceUrl.defaultZone</w:t>
+      </w:r>
+      <w:r>
+        <w:rPr>
+          <w:rFonts w:ascii="Courier New" w:eastAsia="Times New Roman" w:hAnsi="Courier New" w:cs="Courier New"/>
+          <w:color w:val="808080"/>
+          <w:sz w:val="20"/>
+          <w:szCs w:val="20"/>
+          <w:lang w:val="en-US" w:eastAsia="de-DE"/>
+        </w:rPr>
+        <w:t>=</w:t>
+      </w:r>
+      <w:r>
+        <w:rPr>
+          <w:rFonts w:ascii="Courier New" w:eastAsia="Times New Roman" w:hAnsi="Courier New" w:cs="Courier New"/>
+          <w:color w:val="62A362"/>
+          <w:sz w:val="20"/>
+          <w:szCs w:val="20"/>
+          <w:lang w:val="en-US" w:eastAsia="de-DE"/>
+        </w:rPr>
+        <w:t>http://localhost:8761/eureka</w:t>
+      </w:r>
+      <w:r>
+        <w:rPr>
+          <w:rFonts w:ascii="Courier New" w:eastAsia="Times New Roman" w:hAnsi="Courier New" w:cs="Courier New"/>
+          <w:color w:val="62A362"/>
+          <w:sz w:val="20"/>
+          <w:szCs w:val="20"/>
+          <w:lang w:val="en-US" w:eastAsia="de-DE"/>
+        </w:rPr>
+        <w:br/>
+      </w:r>
+      <w:proofErr w:type="spellStart"/>
+      <w:r>
+        <w:rPr>
+          <w:rFonts w:ascii="Courier New" w:eastAsia="Times New Roman" w:hAnsi="Courier New" w:cs="Courier New"/>
+          <w:color w:val="CC7832"/>
+          <w:sz w:val="20"/>
+          <w:szCs w:val="20"/>
+          <w:lang w:val="en-US" w:eastAsia="de-DE"/>
+        </w:rPr>
+        <w:t>spring.cloud.discovery.enabled</w:t>
+      </w:r>
+      <w:proofErr w:type="spellEnd"/>
+      <w:r>
+        <w:rPr>
+          <w:rFonts w:ascii="Courier New" w:eastAsia="Times New Roman" w:hAnsi="Courier New" w:cs="Courier New"/>
+          <w:color w:val="808080"/>
+          <w:sz w:val="20"/>
+          <w:szCs w:val="20"/>
+          <w:lang w:val="en-US" w:eastAsia="de-DE"/>
+        </w:rPr>
+        <w:t>=</w:t>
+      </w:r>
+      <w:r>
+        <w:rPr>
+          <w:rFonts w:ascii="Courier New" w:eastAsia="Times New Roman" w:hAnsi="Courier New" w:cs="Courier New"/>
+          <w:color w:val="E0957B"/>
+          <w:sz w:val="20"/>
+          <w:szCs w:val="20"/>
+          <w:lang w:val="en-US" w:eastAsia="de-DE"/>
+        </w:rPr>
+        <w:t>true</w:t>
+      </w:r>
+      <w:r>
+        <w:rPr>
+          <w:rFonts w:ascii="Courier New" w:eastAsia="Times New Roman" w:hAnsi="Courier New" w:cs="Courier New"/>
+          <w:color w:val="E0957B"/>
+          <w:sz w:val="20"/>
+          <w:szCs w:val="20"/>
+          <w:lang w:val="en-US" w:eastAsia="de-DE"/>
+        </w:rPr>
+        <w:br/>
+      </w:r>
+      <w:proofErr w:type="spellStart"/>
+      <w:r>
+        <w:rPr>
+          <w:rFonts w:ascii="Courier New" w:eastAsia="Times New Roman" w:hAnsi="Courier New" w:cs="Courier New"/>
+          <w:color w:val="CC7832"/>
+          <w:sz w:val="20"/>
+          <w:szCs w:val="20"/>
+          <w:lang w:val="en-US" w:eastAsia="de-DE"/>
+        </w:rPr>
+        <w:t>spring.cloud.config.discovery.service</w:t>
+      </w:r>
+      <w:proofErr w:type="spellEnd"/>
+      <w:r>
+        <w:rPr>
+          <w:rFonts w:ascii="Courier New" w:eastAsia="Times New Roman" w:hAnsi="Courier New" w:cs="Courier New"/>
+          <w:color w:val="CC7832"/>
+          <w:sz w:val="20"/>
+          <w:szCs w:val="20"/>
+          <w:lang w:val="en-US" w:eastAsia="de-DE"/>
+        </w:rPr>
+        <w:t>-id</w:t>
+      </w:r>
+      <w:r>
+        <w:rPr>
+          <w:rFonts w:ascii="Courier New" w:eastAsia="Times New Roman" w:hAnsi="Courier New" w:cs="Courier New"/>
+          <w:color w:val="808080"/>
+          <w:sz w:val="20"/>
+          <w:szCs w:val="20"/>
+          <w:lang w:val="en-US" w:eastAsia="de-DE"/>
+        </w:rPr>
+        <w:t>=</w:t>
+      </w:r>
+      <w:proofErr w:type="spellStart"/>
+      <w:r>
+        <w:rPr>
+          <w:rFonts w:ascii="Courier New" w:eastAsia="Times New Roman" w:hAnsi="Courier New" w:cs="Courier New"/>
+          <w:color w:val="62A362"/>
+          <w:sz w:val="20"/>
+          <w:szCs w:val="20"/>
+          <w:lang w:val="en-US" w:eastAsia="de-DE"/>
+        </w:rPr>
+        <w:t>cma</w:t>
+      </w:r>
+      <w:proofErr w:type="spellEnd"/>
+      <w:r>
+        <w:rPr>
+          <w:rFonts w:ascii="Courier New" w:eastAsia="Times New Roman" w:hAnsi="Courier New" w:cs="Courier New"/>
+          <w:color w:val="62A362"/>
+          <w:sz w:val="20"/>
+          <w:szCs w:val="20"/>
+          <w:lang w:val="en-US" w:eastAsia="de-DE"/>
+        </w:rPr>
+        <w:t>-</w:t>
+      </w:r>
+      <w:proofErr w:type="spellStart"/>
+      <w:r>
+        <w:rPr>
+          <w:rFonts w:ascii="Courier New" w:eastAsia="Times New Roman" w:hAnsi="Courier New" w:cs="Courier New"/>
+          <w:color w:val="62A362"/>
+          <w:sz w:val="20"/>
+          <w:szCs w:val="20"/>
+          <w:lang w:val="en-US" w:eastAsia="de-DE"/>
+        </w:rPr>
+        <w:t>config</w:t>
+      </w:r>
+      <w:proofErr w:type="spellEnd"/>
+      <w:r>
+        <w:rPr>
+          <w:rFonts w:ascii="Courier New" w:eastAsia="Times New Roman" w:hAnsi="Courier New" w:cs="Courier New"/>
+          <w:color w:val="62A362"/>
+          <w:sz w:val="20"/>
+          <w:szCs w:val="20"/>
+          <w:lang w:val="en-US" w:eastAsia="de-DE"/>
+        </w:rPr>
+        <w:t>-server</w:t>
+      </w:r>
+      <w:r>
+        <w:rPr>
+          <w:rFonts w:ascii="Courier New" w:eastAsia="Times New Roman" w:hAnsi="Courier New" w:cs="Courier New"/>
+          <w:color w:val="62A362"/>
+          <w:sz w:val="20"/>
+          <w:szCs w:val="20"/>
+          <w:lang w:val="en-US" w:eastAsia="de-DE"/>
+        </w:rPr>
+        <w:br/>
+      </w:r>
+      <w:proofErr w:type="spellStart"/>
+      <w:r>
+        <w:rPr>
+          <w:rFonts w:ascii="Courier New" w:eastAsia="Times New Roman" w:hAnsi="Courier New" w:cs="Courier New"/>
+          <w:color w:val="CC7832"/>
+          <w:sz w:val="20"/>
+          <w:szCs w:val="20"/>
+          <w:lang w:val="en-US" w:eastAsia="de-DE"/>
+        </w:rPr>
+        <w:t>spring.cloud.config.fail</w:t>
+      </w:r>
+      <w:proofErr w:type="spellEnd"/>
+      <w:r>
+        <w:rPr>
+          <w:rFonts w:ascii="Courier New" w:eastAsia="Times New Roman" w:hAnsi="Courier New" w:cs="Courier New"/>
+          <w:color w:val="CC7832"/>
+          <w:sz w:val="20"/>
+          <w:szCs w:val="20"/>
+          <w:lang w:val="en-US" w:eastAsia="de-DE"/>
+        </w:rPr>
+        <w:t>-fast</w:t>
+      </w:r>
+      <w:r>
+        <w:rPr>
+          <w:rFonts w:ascii="Courier New" w:eastAsia="Times New Roman" w:hAnsi="Courier New" w:cs="Courier New"/>
+          <w:color w:val="808080"/>
+          <w:sz w:val="20"/>
+          <w:szCs w:val="20"/>
+          <w:lang w:val="en-US" w:eastAsia="de-DE"/>
+        </w:rPr>
+        <w:t>=</w:t>
+      </w:r>
+      <w:r>
+        <w:rPr>
+          <w:rFonts w:ascii="Courier New" w:eastAsia="Times New Roman" w:hAnsi="Courier New" w:cs="Courier New"/>
+          <w:color w:val="E0957B"/>
+          <w:sz w:val="20"/>
+          <w:szCs w:val="20"/>
+          <w:lang w:val="en-US" w:eastAsia="de-DE"/>
+        </w:rPr>
+        <w:t>true</w:t>
+      </w:r>
+    </w:p>
+    <w:p>
+      <w:pPr>
+        <w:rPr>
+          <w:lang w:val="en-US"/>
+        </w:rPr>
+      </w:pPr>
+    </w:p>
+    <w:p>
+      <w:pPr>
+        <w:rPr>
+          <w:lang w:val="en-US"/>
+        </w:rPr>
+      </w:pPr>
+      <w:proofErr w:type="gramStart"/>
+      <w:r>
+        <w:rPr>
+          <w:lang w:val="en-US"/>
+        </w:rPr>
+        <w:t>set</w:t>
+      </w:r>
+      <w:proofErr w:type="gramEnd"/>
+      <w:r>
+        <w:rPr>
+          <w:lang w:val="en-US"/>
+        </w:rPr>
+        <w:t xml:space="preserve"> </w:t>
+      </w:r>
+      <w:proofErr w:type="spellStart"/>
+      <w:r>
+        <w:rPr>
+          <w:lang w:val="en-US"/>
+        </w:rPr>
+        <w:t>spring.cloud.discovery.serverId</w:t>
+      </w:r>
+      <w:proofErr w:type="spellEnd"/>
+      <w:r>
+        <w:rPr>
+          <w:lang w:val="en-US"/>
+        </w:rPr>
+        <w:t>={</w:t>
+      </w:r>
+      <w:proofErr w:type="spellStart"/>
+      <w:r>
+        <w:rPr>
+          <w:lang w:val="en-US"/>
+        </w:rPr>
+        <w:t>config</w:t>
+      </w:r>
+      <w:proofErr w:type="spellEnd"/>
+      <w:r>
+        <w:rPr>
+          <w:lang w:val="en-US"/>
+        </w:rPr>
+        <w:t xml:space="preserve"> server app name}</w:t>
+      </w:r>
+    </w:p>
+    <w:p>
+      <w:pPr>
+        <w:rPr>
+          <w:lang w:val="en-US"/>
+        </w:rPr>
+      </w:pPr>
+    </w:p>
+    <w:p>
+      <w:pPr>
+        <w:pStyle w:val="Listenabsatz"/>
+        <w:numPr>
+          <w:ilvl w:val="0"/>
+          <w:numId w:val="1"/>
+        </w:numPr>
+        <w:rPr>
+          <w:b/>
+          <w:sz w:val="24"/>
+          <w:szCs w:val="24"/>
+          <w:lang w:val="en-US"/>
+        </w:rPr>
+      </w:pPr>
+      <w:r>
+        <w:rPr>
+          <w:b/>
+          <w:sz w:val="24"/>
+          <w:szCs w:val="24"/>
+          <w:lang w:val="en-US"/>
+        </w:rPr>
+        <w:t xml:space="preserve">Use </w:t>
+      </w:r>
+      <w:proofErr w:type="spellStart"/>
+      <w:r>
+        <w:rPr>
+          <w:b/>
+          <w:sz w:val="24"/>
+          <w:szCs w:val="24"/>
+          <w:lang w:val="en-US"/>
+        </w:rPr>
+        <w:t>config</w:t>
+      </w:r>
+      <w:proofErr w:type="spellEnd"/>
+      <w:r>
+        <w:rPr>
+          <w:b/>
+          <w:sz w:val="24"/>
+          <w:szCs w:val="24"/>
+          <w:lang w:val="en-US"/>
+        </w:rPr>
+        <w:t xml:space="preserve"> server direct </w:t>
+      </w:r>
+    </w:p>
+    <w:p>
+      <w:pPr>
+        <w:rPr>
+          <w:lang w:val="en-US"/>
+        </w:rPr>
+      </w:pPr>
+      <w:proofErr w:type="gramStart"/>
+      <w:r>
+        <w:rPr>
+          <w:lang w:val="en-US"/>
+        </w:rPr>
+        <w:t>in</w:t>
+      </w:r>
+      <w:proofErr w:type="gramEnd"/>
+      <w:r>
+        <w:rPr>
+          <w:lang w:val="en-US"/>
+        </w:rPr>
+        <w:t xml:space="preserve"> bootstrap-</w:t>
+      </w:r>
+      <w:proofErr w:type="spellStart"/>
+      <w:r>
+        <w:rPr>
+          <w:lang w:val="en-US"/>
+        </w:rPr>
+        <w:t>could.properties</w:t>
+      </w:r>
+      <w:proofErr w:type="spellEnd"/>
+    </w:p>
+    <w:p>
+      <w:pPr>
+        <w:rPr>
+          <w:lang w:val="en-US"/>
+        </w:rPr>
+      </w:pPr>
+      <w:proofErr w:type="spellStart"/>
+      <w:r>
+        <w:rPr>
+          <w:lang w:val="en-US"/>
+        </w:rPr>
+        <w:t>spring.cloud.config.uri</w:t>
+      </w:r>
+      <w:proofErr w:type="spellEnd"/>
+      <w:r>
+        <w:rPr>
+          <w:lang w:val="en-US"/>
+        </w:rPr>
+        <w:t>=http://localhost:8088</w:t>
+      </w:r>
+    </w:p>
+    <w:p>
+      <w:pPr>
+        <w:rPr>
+          <w:b/>
+          <w:sz w:val="24"/>
+          <w:szCs w:val="24"/>
+          <w:lang w:val="en-US"/>
+        </w:rPr>
+      </w:pPr>
+      <w:r>
+        <w:rPr>
+          <w:b/>
+          <w:sz w:val="24"/>
+          <w:szCs w:val="24"/>
           <w:lang w:val="en-US"/>
         </w:rPr>
         <w:t>Springboot 2.4.x</w:t>
@@ -494,18 +932,25 @@
           <w:lang w:val="en-US"/>
         </w:rPr>
       </w:pPr>
-    </w:p>
-    <w:p>
-      <w:pPr>
-        <w:rPr>
-          <w:lang w:val="en-US"/>
-        </w:rPr>
-      </w:pPr>
-      <w:r>
-        <w:rPr>
-          <w:lang w:val="en-US"/>
-        </w:rPr>
-        <w:t>In application-cloud.properties add</w:t>
+      <w:r>
+        <w:rPr>
+          <w:lang w:val="en-US"/>
+        </w:rPr>
+        <w:t>In application-</w:t>
+      </w:r>
+      <w:proofErr w:type="spellStart"/>
+      <w:r>
+        <w:rPr>
+          <w:lang w:val="en-US"/>
+        </w:rPr>
+        <w:t>cloud.properties</w:t>
+      </w:r>
+      <w:proofErr w:type="spellEnd"/>
+      <w:r>
+        <w:rPr>
+          <w:lang w:val="en-US"/>
+        </w:rPr>
+        <w:t xml:space="preserve"> add</w:t>
       </w:r>
     </w:p>
     <w:p>
@@ -522,24 +967,97 @@
           <w:color w:val="676773"/>
           <w:lang w:val="en-US"/>
         </w:rPr>
-        <w:t>#Spring Boot 2.4 introduced a new way to import configuration data via the spring.config.import property.</w:t>
-      </w:r>
+        <w:t xml:space="preserve">#Spring Boot 2.4 introduced a new way to import configuration data via the </w:t>
+      </w:r>
+      <w:proofErr w:type="spellStart"/>
       <w:r>
         <w:rPr>
           <w:color w:val="676773"/>
           <w:lang w:val="en-US"/>
         </w:rPr>
+        <w:t>spring.config.import</w:t>
+      </w:r>
+      <w:proofErr w:type="spellEnd"/>
+      <w:r>
+        <w:rPr>
+          <w:color w:val="676773"/>
+          <w:lang w:val="en-US"/>
+        </w:rPr>
+        <w:t xml:space="preserve"> property.</w:t>
+      </w:r>
+      <w:r>
+        <w:rPr>
+          <w:color w:val="676773"/>
+          <w:lang w:val="en-US"/>
+        </w:rPr>
         <w:br/>
-        <w:t># This is now the default way to bind to Config Server</w:t>
-      </w:r>
+        <w:t xml:space="preserve"># This is now the default way to bind to </w:t>
+      </w:r>
+      <w:proofErr w:type="spellStart"/>
       <w:r>
         <w:rPr>
           <w:color w:val="676773"/>
           <w:lang w:val="en-US"/>
         </w:rPr>
+        <w:t>Config</w:t>
+      </w:r>
+      <w:proofErr w:type="spellEnd"/>
+      <w:r>
+        <w:rPr>
+          <w:color w:val="676773"/>
+          <w:lang w:val="en-US"/>
+        </w:rPr>
+        <w:t xml:space="preserve"> Server</w:t>
+      </w:r>
+      <w:r>
+        <w:rPr>
+          <w:color w:val="676773"/>
+          <w:lang w:val="en-US"/>
+        </w:rPr>
         <w:br/>
-        <w:t># springboot 2.4.2 config server not needed to be declared in bootstrap.properties</w:t>
-      </w:r>
+        <w:t xml:space="preserve"># </w:t>
+      </w:r>
+      <w:proofErr w:type="spellStart"/>
+      <w:r>
+        <w:rPr>
+          <w:color w:val="676773"/>
+          <w:lang w:val="en-US"/>
+        </w:rPr>
+        <w:t>springboot</w:t>
+      </w:r>
+      <w:proofErr w:type="spellEnd"/>
+      <w:r>
+        <w:rPr>
+          <w:color w:val="676773"/>
+          <w:lang w:val="en-US"/>
+        </w:rPr>
+        <w:t xml:space="preserve"> 2.4.2 </w:t>
+      </w:r>
+      <w:proofErr w:type="spellStart"/>
+      <w:r>
+        <w:rPr>
+          <w:color w:val="676773"/>
+          <w:lang w:val="en-US"/>
+        </w:rPr>
+        <w:t>config</w:t>
+      </w:r>
+      <w:proofErr w:type="spellEnd"/>
+      <w:r>
+        <w:rPr>
+          <w:color w:val="676773"/>
+          <w:lang w:val="en-US"/>
+        </w:rPr>
+        <w:t xml:space="preserve"> server not needed to be declared in </w:t>
+      </w:r>
+      <w:proofErr w:type="spellStart"/>
+      <w:r>
+        <w:rPr>
+          <w:color w:val="676773"/>
+          <w:lang w:val="en-US"/>
+        </w:rPr>
+        <w:t>bootstrap.properties</w:t>
+      </w:r>
+      <w:proofErr w:type="spellEnd"/>
       <w:r>
         <w:rPr>
           <w:color w:val="676773"/>
@@ -555,6 +1073,7 @@
         </w:rPr>
         <w:br/>
       </w:r>
+      <w:proofErr w:type="spellStart"/>
       <w:r>
         <w:rPr>
           <w:color w:val="CC7832"/>
@@ -562,6 +1081,7 @@
         </w:rPr>
         <w:t>spring.config.import</w:t>
       </w:r>
+      <w:proofErr w:type="spellEnd"/>
       <w:r>
         <w:rPr>
           <w:color w:val="808080"/>
@@ -569,40 +1089,36 @@
         </w:rPr>
         <w:t>=</w:t>
       </w:r>
-      <w:r>
-        <w:rPr>
-          <w:color w:val="C7A65D"/>
-          <w:lang w:val="en-US"/>
-        </w:rPr>
-        <w:t>optional:configserver:http://localhost:8088</w:t>
-      </w:r>
-    </w:p>
-    <w:p>
-      <w:pPr>
-        <w:rPr>
-          <w:lang w:val="en-US"/>
-        </w:rPr>
-      </w:pPr>
-    </w:p>
-    <w:p>
-      <w:pPr>
-        <w:rPr>
-          <w:lang w:val="en-US"/>
-        </w:rPr>
-      </w:pPr>
-    </w:p>
-    <w:p>
-      <w:pPr>
-        <w:rPr>
-          <w:lang w:val="en-US"/>
-        </w:rPr>
-      </w:pPr>
-      <w:r>
-        <w:rPr>
-          <w:lang w:val="en-US"/>
-        </w:rPr>
-        <w:t>Tracing Sleuth-Zipkin</w:t>
-      </w:r>
+      <w:proofErr w:type="spellStart"/>
+      <w:r>
+        <w:rPr>
+          <w:color w:val="C7A65D"/>
+          <w:lang w:val="en-US"/>
+        </w:rPr>
+        <w:t>optional:configserver:http</w:t>
+      </w:r>
+      <w:proofErr w:type="spellEnd"/>
+      <w:r>
+        <w:rPr>
+          <w:color w:val="C7A65D"/>
+          <w:lang w:val="en-US"/>
+        </w:rPr>
+        <w:t>://localhost:8088</w:t>
+      </w:r>
+    </w:p>
+    <w:p>
+      <w:pPr>
+        <w:rPr>
+          <w:lang w:val="en-US"/>
+        </w:rPr>
+      </w:pPr>
+    </w:p>
+    <w:p>
+      <w:pPr>
+        <w:rPr>
+          <w:lang w:val="en-US"/>
+        </w:rPr>
+      </w:pPr>
     </w:p>
     <w:p>
       <w:pPr>
@@ -615,6 +1131,33 @@
           <w:lang w:val="en-US"/>
         </w:rPr>
         <w:lastRenderedPageBreak/>
+        <w:t>Tracing Sleuth-</w:t>
+      </w:r>
+      <w:proofErr w:type="spellStart"/>
+      <w:r>
+        <w:rPr>
+          <w:lang w:val="en-US"/>
+        </w:rPr>
+        <w:t>Zipkin</w:t>
+      </w:r>
+      <w:proofErr w:type="spellEnd"/>
+    </w:p>
+    <w:p>
+      <w:pPr>
+        <w:rPr>
+          <w:b/>
+          <w:sz w:val="24"/>
+          <w:szCs w:val="24"/>
+          <w:lang w:val="en-US"/>
+        </w:rPr>
+      </w:pPr>
+      <w:r>
+        <w:rPr>
+          <w:b/>
+          <w:sz w:val="24"/>
+          <w:szCs w:val="24"/>
+          <w:lang w:val="en-US"/>
+        </w:rPr>
         <w:t>Springboot 2.3.x</w:t>
       </w:r>
     </w:p>
@@ -647,18 +1190,43 @@
           <w:lang w:val="en-US"/>
         </w:rPr>
       </w:pPr>
+      <w:proofErr w:type="gramStart"/>
       <w:r>
         <w:rPr>
           <w:color w:val="676773"/>
           <w:lang w:val="en-US"/>
         </w:rPr>
-        <w:t>&lt;!-- spring-cloud-starter-zipkin in cloud Hoxton.SR8 --&gt;</w:t>
-      </w:r>
+        <w:t>&lt;!--</w:t>
+      </w:r>
+      <w:proofErr w:type="gramEnd"/>
       <w:r>
         <w:rPr>
           <w:color w:val="676773"/>
           <w:lang w:val="en-US"/>
         </w:rPr>
+        <w:t xml:space="preserve"> spring-cloud-starter-</w:t>
+      </w:r>
+      <w:proofErr w:type="spellStart"/>
+      <w:r>
+        <w:rPr>
+          <w:color w:val="676773"/>
+          <w:lang w:val="en-US"/>
+        </w:rPr>
+        <w:t>zipkin</w:t>
+      </w:r>
+      <w:proofErr w:type="spellEnd"/>
+      <w:r>
+        <w:rPr>
+          <w:color w:val="676773"/>
+          <w:lang w:val="en-US"/>
+        </w:rPr>
+        <w:t xml:space="preserve"> in cloud Hoxton.SR8 --&gt;</w:t>
+      </w:r>
+      <w:r>
+        <w:rPr>
+          <w:color w:val="676773"/>
+          <w:lang w:val="en-US"/>
+        </w:rPr>
         <w:br/>
       </w:r>
       <w:r>
@@ -674,8 +1242,25 @@
           <w:lang w:val="en-US"/>
         </w:rPr>
         <w:br/>
-        <w:t xml:space="preserve">    &lt;groupId&gt;</w:t>
-      </w:r>
+        <w:t xml:space="preserve">    &lt;</w:t>
+      </w:r>
+      <w:proofErr w:type="spellStart"/>
+      <w:r>
+        <w:rPr>
+          <w:color w:val="C7A65D"/>
+          <w:lang w:val="en-US"/>
+        </w:rPr>
+        <w:t>groupId</w:t>
+      </w:r>
+      <w:proofErr w:type="spellEnd"/>
+      <w:r>
+        <w:rPr>
+          <w:color w:val="C7A65D"/>
+          <w:lang w:val="en-US"/>
+        </w:rPr>
+        <w:t>&gt;</w:t>
+      </w:r>
+      <w:proofErr w:type="spellStart"/>
       <w:r>
         <w:rPr>
           <w:color w:val="C9C9D1"/>
@@ -683,12 +1268,29 @@
         </w:rPr>
         <w:t>org.springframework.cloud</w:t>
       </w:r>
-      <w:r>
-        <w:rPr>
-          <w:color w:val="C7A65D"/>
-          <w:lang w:val="en-US"/>
-        </w:rPr>
-        <w:t>&lt;/groupId&gt;</w:t>
+      <w:proofErr w:type="spellEnd"/>
+      <w:r>
+        <w:rPr>
+          <w:color w:val="C7A65D"/>
+          <w:lang w:val="en-US"/>
+        </w:rPr>
+        <w:t>&lt;/</w:t>
+      </w:r>
+      <w:proofErr w:type="spellStart"/>
+      <w:r>
+        <w:rPr>
+          <w:color w:val="C7A65D"/>
+          <w:lang w:val="en-US"/>
+        </w:rPr>
+        <w:t>groupId</w:t>
+      </w:r>
+      <w:proofErr w:type="spellEnd"/>
+      <w:r>
+        <w:rPr>
+          <w:color w:val="C7A65D"/>
+          <w:lang w:val="en-US"/>
+        </w:rPr>
+        <w:t>&gt;</w:t>
       </w:r>
       <w:r>
         <w:rPr>
@@ -696,21 +1298,62 @@
           <w:lang w:val="en-US"/>
         </w:rPr>
         <w:br/>
-        <w:t xml:space="preserve">    &lt;artifactId&gt;</w:t>
+        <w:t xml:space="preserve">    &lt;</w:t>
+      </w:r>
+      <w:proofErr w:type="spellStart"/>
+      <w:r>
+        <w:rPr>
+          <w:color w:val="C7A65D"/>
+          <w:lang w:val="en-US"/>
+        </w:rPr>
+        <w:t>artifactId</w:t>
+      </w:r>
+      <w:proofErr w:type="spellEnd"/>
+      <w:r>
+        <w:rPr>
+          <w:color w:val="C7A65D"/>
+          <w:lang w:val="en-US"/>
+        </w:rPr>
+        <w:t>&gt;</w:t>
       </w:r>
       <w:r>
         <w:rPr>
           <w:color w:val="C9C9D1"/>
           <w:lang w:val="en-US"/>
         </w:rPr>
-        <w:t>spring-cloud-starter-zipkin</w:t>
-      </w:r>
-      <w:r>
-        <w:rPr>
-          <w:color w:val="C7A65D"/>
-          <w:lang w:val="en-US"/>
-        </w:rPr>
-        <w:t>&lt;/artifactId&gt;</w:t>
+        <w:t>spring-cloud-starter-</w:t>
+      </w:r>
+      <w:proofErr w:type="spellStart"/>
+      <w:r>
+        <w:rPr>
+          <w:color w:val="C9C9D1"/>
+          <w:lang w:val="en-US"/>
+        </w:rPr>
+        <w:t>zipkin</w:t>
+      </w:r>
+      <w:proofErr w:type="spellEnd"/>
+      <w:r>
+        <w:rPr>
+          <w:color w:val="C7A65D"/>
+          <w:lang w:val="en-US"/>
+        </w:rPr>
+        <w:t>&lt;/</w:t>
+      </w:r>
+      <w:proofErr w:type="spellStart"/>
+      <w:r>
+        <w:rPr>
+          <w:color w:val="C7A65D"/>
+          <w:lang w:val="en-US"/>
+        </w:rPr>
+        <w:t>artifactId</w:t>
+      </w:r>
+      <w:proofErr w:type="spellEnd"/>
+      <w:r>
+        <w:rPr>
+          <w:color w:val="C7A65D"/>
+          <w:lang w:val="en-US"/>
+        </w:rPr>
+        <w:t>&gt;</w:t>
       </w:r>
       <w:r>
         <w:rPr>
@@ -775,7 +1418,23 @@
           <w:color w:val="C7A65D"/>
           <w:lang w:val="en-US"/>
         </w:rPr>
-        <w:t>&lt;dependency&gt;</w:t>
+        <w:t>&lt;</w:t>
+      </w:r>
+      <w:proofErr w:type="gramStart"/>
+      <w:r>
+        <w:rPr>
+          <w:color w:val="C7A65D"/>
+          <w:lang w:val="en-US"/>
+        </w:rPr>
+        <w:t>dependency</w:t>
+      </w:r>
+      <w:proofErr w:type="gramEnd"/>
+      <w:r>
+        <w:rPr>
+          <w:color w:val="C7A65D"/>
+          <w:lang w:val="en-US"/>
+        </w:rPr>
+        <w:t>&gt;</w:t>
       </w:r>
       <w:r>
         <w:rPr>
@@ -783,8 +1442,25 @@
           <w:lang w:val="en-US"/>
         </w:rPr>
         <w:br/>
-        <w:t xml:space="preserve">    &lt;groupId&gt;</w:t>
-      </w:r>
+        <w:t xml:space="preserve">    &lt;</w:t>
+      </w:r>
+      <w:proofErr w:type="spellStart"/>
+      <w:r>
+        <w:rPr>
+          <w:color w:val="C7A65D"/>
+          <w:lang w:val="en-US"/>
+        </w:rPr>
+        <w:t>groupId</w:t>
+      </w:r>
+      <w:proofErr w:type="spellEnd"/>
+      <w:r>
+        <w:rPr>
+          <w:color w:val="C7A65D"/>
+          <w:lang w:val="en-US"/>
+        </w:rPr>
+        <w:t>&gt;</w:t>
+      </w:r>
+      <w:proofErr w:type="spellStart"/>
       <w:r>
         <w:rPr>
           <w:color w:val="C9C9D1"/>
@@ -792,12 +1468,29 @@
         </w:rPr>
         <w:t>org.springframework.cloud</w:t>
       </w:r>
-      <w:r>
-        <w:rPr>
-          <w:color w:val="C7A65D"/>
-          <w:lang w:val="en-US"/>
-        </w:rPr>
-        <w:t>&lt;/groupId&gt;</w:t>
+      <w:proofErr w:type="spellEnd"/>
+      <w:r>
+        <w:rPr>
+          <w:color w:val="C7A65D"/>
+          <w:lang w:val="en-US"/>
+        </w:rPr>
+        <w:t>&lt;/</w:t>
+      </w:r>
+      <w:proofErr w:type="spellStart"/>
+      <w:r>
+        <w:rPr>
+          <w:color w:val="C7A65D"/>
+          <w:lang w:val="en-US"/>
+        </w:rPr>
+        <w:t>groupId</w:t>
+      </w:r>
+      <w:proofErr w:type="spellEnd"/>
+      <w:r>
+        <w:rPr>
+          <w:color w:val="C7A65D"/>
+          <w:lang w:val="en-US"/>
+        </w:rPr>
+        <w:t>&gt;</w:t>
       </w:r>
       <w:r>
         <w:rPr>
@@ -805,7 +1498,23 @@
           <w:lang w:val="en-US"/>
         </w:rPr>
         <w:br/>
-        <w:t xml:space="preserve">    &lt;artifactId&gt;</w:t>
+        <w:t xml:space="preserve">    &lt;</w:t>
+      </w:r>
+      <w:proofErr w:type="spellStart"/>
+      <w:r>
+        <w:rPr>
+          <w:color w:val="C7A65D"/>
+          <w:lang w:val="en-US"/>
+        </w:rPr>
+        <w:t>artifactId</w:t>
+      </w:r>
+      <w:proofErr w:type="spellEnd"/>
+      <w:r>
+        <w:rPr>
+          <w:color w:val="C7A65D"/>
+          <w:lang w:val="en-US"/>
+        </w:rPr>
+        <w:t>&gt;</w:t>
       </w:r>
       <w:r>
         <w:rPr>
@@ -819,7 +1528,23 @@
           <w:color w:val="C7A65D"/>
           <w:lang w:val="en-US"/>
         </w:rPr>
-        <w:t>&lt;/artifactId&gt;</w:t>
+        <w:t>&lt;/</w:t>
+      </w:r>
+      <w:proofErr w:type="spellStart"/>
+      <w:r>
+        <w:rPr>
+          <w:color w:val="C7A65D"/>
+          <w:lang w:val="en-US"/>
+        </w:rPr>
+        <w:t>artifactId</w:t>
+      </w:r>
+      <w:proofErr w:type="spellEnd"/>
+      <w:r>
+        <w:rPr>
+          <w:color w:val="C7A65D"/>
+          <w:lang w:val="en-US"/>
+        </w:rPr>
+        <w:t>&gt;</w:t>
       </w:r>
       <w:r>
         <w:rPr>
@@ -857,7 +1582,23 @@
           <w:color w:val="C7A65D"/>
           <w:lang w:val="en-US"/>
         </w:rPr>
-        <w:t>&lt;dependency&gt;</w:t>
+        <w:t>&lt;</w:t>
+      </w:r>
+      <w:proofErr w:type="gramStart"/>
+      <w:r>
+        <w:rPr>
+          <w:color w:val="C7A65D"/>
+          <w:lang w:val="en-US"/>
+        </w:rPr>
+        <w:t>dependency</w:t>
+      </w:r>
+      <w:proofErr w:type="gramEnd"/>
+      <w:r>
+        <w:rPr>
+          <w:color w:val="C7A65D"/>
+          <w:lang w:val="en-US"/>
+        </w:rPr>
+        <w:t>&gt;</w:t>
       </w:r>
       <w:r>
         <w:rPr>
@@ -865,8 +1606,25 @@
           <w:lang w:val="en-US"/>
         </w:rPr>
         <w:br/>
-        <w:t xml:space="preserve">    &lt;groupId&gt;</w:t>
-      </w:r>
+        <w:t xml:space="preserve">    &lt;</w:t>
+      </w:r>
+      <w:proofErr w:type="spellStart"/>
+      <w:r>
+        <w:rPr>
+          <w:color w:val="C7A65D"/>
+          <w:lang w:val="en-US"/>
+        </w:rPr>
+        <w:t>groupId</w:t>
+      </w:r>
+      <w:proofErr w:type="spellEnd"/>
+      <w:r>
+        <w:rPr>
+          <w:color w:val="C7A65D"/>
+          <w:lang w:val="en-US"/>
+        </w:rPr>
+        <w:t>&gt;</w:t>
+      </w:r>
+      <w:proofErr w:type="spellStart"/>
       <w:r>
         <w:rPr>
           <w:color w:val="C9C9D1"/>
@@ -874,12 +1632,29 @@
         </w:rPr>
         <w:t>org.springframework.cloud</w:t>
       </w:r>
-      <w:r>
-        <w:rPr>
-          <w:color w:val="C7A65D"/>
-          <w:lang w:val="en-US"/>
-        </w:rPr>
-        <w:t>&lt;/groupId&gt;</w:t>
+      <w:proofErr w:type="spellEnd"/>
+      <w:r>
+        <w:rPr>
+          <w:color w:val="C7A65D"/>
+          <w:lang w:val="en-US"/>
+        </w:rPr>
+        <w:t>&lt;/</w:t>
+      </w:r>
+      <w:proofErr w:type="spellStart"/>
+      <w:r>
+        <w:rPr>
+          <w:color w:val="C7A65D"/>
+          <w:lang w:val="en-US"/>
+        </w:rPr>
+        <w:t>groupId</w:t>
+      </w:r>
+      <w:proofErr w:type="spellEnd"/>
+      <w:r>
+        <w:rPr>
+          <w:color w:val="C7A65D"/>
+          <w:lang w:val="en-US"/>
+        </w:rPr>
+        <w:t>&gt;</w:t>
       </w:r>
       <w:r>
         <w:rPr>
@@ -887,21 +1662,62 @@
           <w:lang w:val="en-US"/>
         </w:rPr>
         <w:br/>
-        <w:t xml:space="preserve">    &lt;artifactId&gt;</w:t>
+        <w:t xml:space="preserve">    &lt;</w:t>
+      </w:r>
+      <w:proofErr w:type="spellStart"/>
+      <w:r>
+        <w:rPr>
+          <w:color w:val="C7A65D"/>
+          <w:lang w:val="en-US"/>
+        </w:rPr>
+        <w:t>artifactId</w:t>
+      </w:r>
+      <w:proofErr w:type="spellEnd"/>
+      <w:r>
+        <w:rPr>
+          <w:color w:val="C7A65D"/>
+          <w:lang w:val="en-US"/>
+        </w:rPr>
+        <w:t>&gt;</w:t>
       </w:r>
       <w:r>
         <w:rPr>
           <w:color w:val="C9C9D1"/>
           <w:lang w:val="en-US"/>
         </w:rPr>
-        <w:t>spring-cloud-sleuth-zipkin</w:t>
-      </w:r>
-      <w:r>
-        <w:rPr>
-          <w:color w:val="C7A65D"/>
-          <w:lang w:val="en-US"/>
-        </w:rPr>
-        <w:t>&lt;/artifactId&gt;</w:t>
+        <w:t>spring-cloud-sleuth-</w:t>
+      </w:r>
+      <w:proofErr w:type="spellStart"/>
+      <w:r>
+        <w:rPr>
+          <w:color w:val="C9C9D1"/>
+          <w:lang w:val="en-US"/>
+        </w:rPr>
+        <w:t>zipkin</w:t>
+      </w:r>
+      <w:proofErr w:type="spellEnd"/>
+      <w:r>
+        <w:rPr>
+          <w:color w:val="C7A65D"/>
+          <w:lang w:val="en-US"/>
+        </w:rPr>
+        <w:t>&lt;/</w:t>
+      </w:r>
+      <w:proofErr w:type="spellStart"/>
+      <w:r>
+        <w:rPr>
+          <w:color w:val="C7A65D"/>
+          <w:lang w:val="en-US"/>
+        </w:rPr>
+        <w:t>artifactId</w:t>
+      </w:r>
+      <w:proofErr w:type="spellEnd"/>
+      <w:r>
+        <w:rPr>
+          <w:color w:val="C7A65D"/>
+          <w:lang w:val="en-US"/>
+        </w:rPr>
+        <w:t>&gt;</w:t>
       </w:r>
       <w:r>
         <w:rPr>
@@ -938,76 +1754,119 @@
           <w:lang w:val="en-US"/>
         </w:rPr>
       </w:pPr>
-      <w:r>
-        <w:rPr>
-          <w:lang w:val="en-US"/>
-        </w:rPr>
-        <w:t>a</w:t>
-      </w:r>
-      <w:r>
-        <w:rPr>
-          <w:lang w:val="en-US"/>
-        </w:rPr>
-        <w:t>pplication</w:t>
-      </w:r>
-      <w:r>
-        <w:rPr>
-          <w:lang w:val="en-US"/>
-        </w:rPr>
-        <w:t>.prperties</w:t>
-      </w:r>
-      <w:r>
-        <w:rPr>
-          <w:lang w:val="en-US"/>
-        </w:rPr>
-        <w:t xml:space="preserve"> or application-tracing.prperties (profile tracing</w:t>
+      <w:proofErr w:type="spellStart"/>
+      <w:proofErr w:type="gramStart"/>
+      <w:r>
+        <w:rPr>
+          <w:lang w:val="en-US"/>
+        </w:rPr>
+        <w:t>application.prperties</w:t>
+      </w:r>
+      <w:proofErr w:type="spellEnd"/>
+      <w:proofErr w:type="gramEnd"/>
+      <w:r>
+        <w:rPr>
+          <w:lang w:val="en-US"/>
+        </w:rPr>
+        <w:t xml:space="preserve"> or application-</w:t>
+      </w:r>
+      <w:proofErr w:type="spellStart"/>
+      <w:r>
+        <w:rPr>
+          <w:lang w:val="en-US"/>
+        </w:rPr>
+        <w:t>tracing.prperties</w:t>
+      </w:r>
+      <w:proofErr w:type="spellEnd"/>
+      <w:r>
+        <w:rPr>
+          <w:lang w:val="en-US"/>
+        </w:rPr>
+        <w:t xml:space="preserve"> (profile tracing)</w:t>
+      </w:r>
+    </w:p>
+    <w:p>
+      <w:pPr>
+        <w:pStyle w:val="HTMLVorformatiert"/>
+        <w:shd w:val="clear" w:color="auto" w:fill="1D1D26"/>
+        <w:rPr>
+          <w:color w:val="C9C9D1"/>
+          <w:lang w:val="en-US"/>
+        </w:rPr>
+      </w:pPr>
+      <w:proofErr w:type="spellStart"/>
+      <w:r>
+        <w:rPr>
+          <w:color w:val="CC7832"/>
+          <w:lang w:val="en-US"/>
+        </w:rPr>
+        <w:t>spring.zipkin.base-url</w:t>
+      </w:r>
+      <w:proofErr w:type="spellEnd"/>
+      <w:r>
+        <w:rPr>
+          <w:color w:val="808080"/>
+          <w:lang w:val="en-US"/>
+        </w:rPr>
+        <w:t>=</w:t>
+      </w:r>
+      <w:r>
+        <w:rPr>
+          <w:color w:val="62A362"/>
+          <w:lang w:val="en-US"/>
+        </w:rPr>
+        <w:t>http://localhost:9411</w:t>
+      </w:r>
+    </w:p>
+    <w:p>
+      <w:pPr>
+        <w:rPr>
+          <w:lang w:val="en-US"/>
+        </w:rPr>
+      </w:pPr>
+    </w:p>
+    <w:p>
+      <w:pPr>
+        <w:rPr>
+          <w:lang w:val="en-US"/>
+        </w:rPr>
+      </w:pPr>
+      <w:r>
+        <w:rPr>
+          <w:lang w:val="en-US"/>
+        </w:rPr>
+        <w:t xml:space="preserve">The configuration for </w:t>
+      </w:r>
+      <w:proofErr w:type="spellStart"/>
+      <w:r>
+        <w:rPr>
+          <w:lang w:val="en-US"/>
+        </w:rPr>
+        <w:t>zipkin</w:t>
+      </w:r>
+      <w:proofErr w:type="spellEnd"/>
+      <w:r>
+        <w:rPr>
+          <w:lang w:val="en-US"/>
+        </w:rPr>
+        <w:t xml:space="preserve"> can be maintained in the </w:t>
+      </w:r>
+      <w:proofErr w:type="spellStart"/>
+      <w:r>
+        <w:rPr>
+          <w:lang w:val="en-US"/>
+        </w:rPr>
+        <w:t>Config</w:t>
+      </w:r>
+      <w:proofErr w:type="spellEnd"/>
+      <w:r>
+        <w:rPr>
+          <w:lang w:val="en-US"/>
+        </w:rPr>
+        <w:t xml:space="preserve"> Server for all services</w:t>
       </w:r>
       <w:bookmarkStart w:id="0" w:name="_GoBack"/>
       <w:bookmarkEnd w:id="0"/>
-      <w:r>
-        <w:rPr>
-          <w:lang w:val="en-US"/>
-        </w:rPr>
-        <w:t>)</w:t>
-      </w:r>
-    </w:p>
-    <w:p>
-      <w:pPr>
-        <w:pStyle w:val="HTMLVorformatiert"/>
-        <w:shd w:val="clear" w:color="auto" w:fill="1D1D26"/>
-        <w:rPr>
-          <w:color w:val="C9C9D1"/>
-          <w:lang w:val="en-US"/>
-        </w:rPr>
-      </w:pPr>
-      <w:r>
-        <w:rPr>
-          <w:color w:val="CC7832"/>
-          <w:lang w:val="en-US"/>
-        </w:rPr>
-        <w:t>spring.zipkin.base-url</w:t>
-      </w:r>
-      <w:r>
-        <w:rPr>
-          <w:color w:val="808080"/>
-          <w:lang w:val="en-US"/>
-        </w:rPr>
-        <w:t>=</w:t>
-      </w:r>
-      <w:r>
-        <w:rPr>
-          <w:color w:val="62A362"/>
-          <w:lang w:val="en-US"/>
-        </w:rPr>
-        <w:t>http://localhost:9411</w:t>
-      </w:r>
-    </w:p>
-    <w:p>
-      <w:pPr>
-        <w:rPr>
-          <w:lang w:val="en-US"/>
-        </w:rPr>
-      </w:pPr>
     </w:p>
     <w:sectPr>
       <w:pgSz w:w="11906" w:h="16838"/>

</xml_diff>

<commit_message>
logback logstash log json configured + refactoring of BOM
</commit_message>
<xml_diff>
--- a/docs/Springboot.docx
+++ b/docs/Springboot.docx
@@ -1123,11 +1123,17 @@
     <w:p>
       <w:pPr>
         <w:rPr>
-          <w:lang w:val="en-US"/>
-        </w:rPr>
-      </w:pPr>
-      <w:r>
-        <w:rPr>
+          <w:b/>
+          <w:sz w:val="28"/>
+          <w:szCs w:val="28"/>
+          <w:lang w:val="en-US"/>
+        </w:rPr>
+      </w:pPr>
+      <w:r>
+        <w:rPr>
+          <w:b/>
+          <w:sz w:val="28"/>
+          <w:szCs w:val="28"/>
           <w:lang w:val="en-US"/>
         </w:rPr>
         <w:lastRenderedPageBreak/>
@@ -1136,6 +1142,9 @@
       <w:proofErr w:type="spellStart"/>
       <w:r>
         <w:rPr>
+          <w:b/>
+          <w:sz w:val="28"/>
+          <w:szCs w:val="28"/>
           <w:lang w:val="en-US"/>
         </w:rPr>
         <w:t>Zipkin</w:t>
@@ -1173,6 +1182,8 @@
         </w:rPr>
         <w:t>In BOM pom.xml add</w:t>
       </w:r>
+      <w:bookmarkStart w:id="0" w:name="_GoBack"/>
+      <w:bookmarkEnd w:id="0"/>
     </w:p>
     <w:p>
       <w:pPr>
@@ -2317,8 +2328,6 @@
           <w:lang w:val="en-US"/>
         </w:rPr>
       </w:pPr>
-      <w:bookmarkStart w:id="0" w:name="_GoBack"/>
-      <w:bookmarkEnd w:id="0"/>
     </w:p>
     <w:sectPr>
       <w:pgSz w:w="11906" w:h="16838"/>

</xml_diff>